<commit_message>
viet bao cao chuong 2 mo ta du lieu | update
</commit_message>
<xml_diff>
--- a/bao cao/Chuong 2 PDM mo ta csdl thanh bang.docx
+++ b/bao cao/Chuong 2 PDM mo ta csdl thanh bang.docx
@@ -2,6 +2,41 @@
 <file path=word/document.xml><?xml version="1.0" encoding="utf-8"?>
 <w:document xmlns:wpc="http://schemas.microsoft.com/office/word/2010/wordprocessingCanvas" xmlns:cx="http://schemas.microsoft.com/office/drawing/2014/chartex" xmlns:cx1="http://schemas.microsoft.com/office/drawing/2015/9/8/chartex" xmlns:cx2="http://schemas.microsoft.com/office/drawing/2015/10/21/chartex" xmlns:cx3="http://schemas.microsoft.com/office/drawing/2016/5/9/chartex" xmlns:cx4="http://schemas.microsoft.com/office/drawing/2016/5/10/chartex" xmlns:cx5="http://schemas.microsoft.com/office/drawing/2016/5/11/chartex" xmlns:cx6="http://schemas.microsoft.com/office/drawing/2016/5/12/chartex" xmlns:cx7="http://schemas.microsoft.com/office/drawing/2016/5/13/chartex" xmlns:cx8="http://schemas.microsoft.com/office/drawing/2016/5/14/chartex" xmlns:mc="http://schemas.openxmlformats.org/markup-compatibility/2006" xmlns:aink="http://schemas.microsoft.com/office/drawing/2016/ink" xmlns:am3d="http://schemas.microsoft.com/office/drawing/2017/model3d" xmlns:o="urn:schemas-microsoft-com:office:office" xmlns:r="http://schemas.openxmlformats.org/officeDocument/2006/relationships" xmlns:m="http://schemas.openxmlformats.org/officeDocument/2006/math" xmlns:v="urn:schemas-microsoft-com:vml" xmlns:wp14="http://schemas.microsoft.com/office/word/2010/wordprocessingDrawing" xmlns:wp="http://schemas.openxmlformats.org/drawingml/2006/wordprocessingDrawing" xmlns:w10="urn:schemas-microsoft-com:office:word" xmlns:w="http://schemas.openxmlformats.org/wordprocessingml/2006/main" xmlns:w14="http://schemas.microsoft.com/office/word/2010/wordml" xmlns:w15="http://schemas.microsoft.com/office/word/2012/wordml" xmlns:w16cid="http://schemas.microsoft.com/office/word/2016/wordml/cid" xmlns:w16se="http://schemas.microsoft.com/office/word/2015/wordml/symex" xmlns:wpg="http://schemas.microsoft.com/office/word/2010/wordprocessingGroup" xmlns:wpi="http://schemas.microsoft.com/office/word/2010/wordprocessingInk" xmlns:wne="http://schemas.microsoft.com/office/word/2006/wordml" xmlns:wps="http://schemas.microsoft.com/office/word/2010/wordprocessingShape" mc:Ignorable="w14 w15 w16se w16cid wp14">
   <w:body>
+    <w:p>
+      <w:pPr>
+        <w:spacing w:line="360" w:lineRule="auto"/>
+        <w:ind w:left="1080" w:hanging="360"/>
+        <w:rPr>
+          <w:rFonts w:ascii="Times New Roman" w:hAnsi="Times New Roman" w:cs="Times New Roman"/>
+          <w:sz w:val="36"/>
+        </w:rPr>
+      </w:pPr>
+      <w:bookmarkStart w:id="0" w:name="_GoBack"/>
+      <w:r>
+        <w:rPr>
+          <w:rFonts w:ascii="Times New Roman" w:hAnsi="Times New Roman" w:cs="Times New Roman"/>
+          <w:sz w:val="36"/>
+        </w:rPr>
+        <w:t>Nguyễn Văn Vĩ</w:t>
+      </w:r>
+    </w:p>
+    <w:p>
+      <w:pPr>
+        <w:spacing w:line="360" w:lineRule="auto"/>
+        <w:ind w:left="1080" w:hanging="360"/>
+        <w:rPr>
+          <w:rFonts w:ascii="Times New Roman" w:hAnsi="Times New Roman" w:cs="Times New Roman"/>
+          <w:sz w:val="36"/>
+        </w:rPr>
+      </w:pPr>
+      <w:r>
+        <w:rPr>
+          <w:rFonts w:ascii="Times New Roman" w:hAnsi="Times New Roman" w:cs="Times New Roman"/>
+          <w:sz w:val="36"/>
+        </w:rPr>
+        <w:t>B1507343</w:t>
+      </w:r>
+    </w:p>
     <w:p>
       <w:pPr>
         <w:spacing w:line="360" w:lineRule="auto"/>
@@ -2852,6 +2887,7 @@
                 <w:sz w:val="26"/>
                 <w:szCs w:val="26"/>
               </w:rPr>
+              <w:lastRenderedPageBreak/>
               <w:t>Tên trường</w:t>
             </w:r>
           </w:p>
@@ -3186,7 +3222,6 @@
                 <w:sz w:val="26"/>
                 <w:szCs w:val="26"/>
               </w:rPr>
-              <w:lastRenderedPageBreak/>
               <w:t>lkm_id</w:t>
             </w:r>
           </w:p>
@@ -3681,8 +3716,6 @@
               </w:rPr>
               <w:t>Thời gian kết thúc</w:t>
             </w:r>
-            <w:bookmarkStart w:id="0" w:name="_GoBack"/>
-            <w:bookmarkEnd w:id="0"/>
           </w:p>
         </w:tc>
       </w:tr>
@@ -5225,6 +5258,7 @@
                 <w:sz w:val="26"/>
                 <w:szCs w:val="26"/>
               </w:rPr>
+              <w:lastRenderedPageBreak/>
               <w:t>Tên trường</w:t>
             </w:r>
           </w:p>
@@ -5559,7 +5593,6 @@
                 <w:sz w:val="26"/>
                 <w:szCs w:val="26"/>
               </w:rPr>
-              <w:lastRenderedPageBreak/>
               <w:t>tl_id</w:t>
             </w:r>
           </w:p>
@@ -8065,6 +8098,7 @@
                 <w:sz w:val="26"/>
                 <w:szCs w:val="26"/>
               </w:rPr>
+              <w:lastRenderedPageBreak/>
               <w:t>dh_payment</w:t>
             </w:r>
           </w:p>
@@ -8364,7 +8398,6 @@
           <w:sz w:val="26"/>
           <w:szCs w:val="26"/>
         </w:rPr>
-        <w:lastRenderedPageBreak/>
         <w:t>dh_total: bằng tổng của số lượng * đơn giá của từng sản phẩm có trong giỏ hàng.</w:t>
       </w:r>
     </w:p>
@@ -10807,6 +10840,7 @@
                 <w:sz w:val="26"/>
                 <w:szCs w:val="26"/>
               </w:rPr>
+              <w:lastRenderedPageBreak/>
               <w:t>Tên trường</w:t>
             </w:r>
           </w:p>
@@ -11298,7 +11332,6 @@
                 <w:sz w:val="26"/>
                 <w:szCs w:val="26"/>
               </w:rPr>
-              <w:lastRenderedPageBreak/>
               <w:t>tt_content</w:t>
             </w:r>
           </w:p>
@@ -12290,6 +12323,7 @@
         </w:rPr>
       </w:pPr>
     </w:p>
+    <w:bookmarkEnd w:id="0"/>
     <w:p>
       <w:pPr>
         <w:rPr>
@@ -12823,27 +12857,9 @@
   </w:num>
   <w:num w:numId="3">
     <w:abstractNumId w:val="0"/>
-    <w:lvlOverride w:ilvl="0"/>
-    <w:lvlOverride w:ilvl="1"/>
-    <w:lvlOverride w:ilvl="2"/>
-    <w:lvlOverride w:ilvl="3"/>
-    <w:lvlOverride w:ilvl="4"/>
-    <w:lvlOverride w:ilvl="5"/>
-    <w:lvlOverride w:ilvl="6"/>
-    <w:lvlOverride w:ilvl="7"/>
-    <w:lvlOverride w:ilvl="8"/>
   </w:num>
   <w:num w:numId="4">
     <w:abstractNumId w:val="3"/>
-    <w:lvlOverride w:ilvl="0"/>
-    <w:lvlOverride w:ilvl="1"/>
-    <w:lvlOverride w:ilvl="2"/>
-    <w:lvlOverride w:ilvl="3"/>
-    <w:lvlOverride w:ilvl="4"/>
-    <w:lvlOverride w:ilvl="5"/>
-    <w:lvlOverride w:ilvl="6"/>
-    <w:lvlOverride w:ilvl="7"/>
-    <w:lvlOverride w:ilvl="8"/>
   </w:num>
 </w:numbering>
 </file>

</xml_diff>

<commit_message>
add relationship | foreign key to database
</commit_message>
<xml_diff>
--- a/bao cao/Chuong 2 PDM mo ta csdl thanh bang.docx
+++ b/bao cao/Chuong 2 PDM mo ta csdl thanh bang.docx
@@ -11,7 +11,6 @@
           <w:sz w:val="36"/>
         </w:rPr>
       </w:pPr>
-      <w:bookmarkStart w:id="0" w:name="_GoBack"/>
       <w:r>
         <w:rPr>
           <w:rFonts w:ascii="Times New Roman" w:hAnsi="Times New Roman" w:cs="Times New Roman"/>
@@ -2831,6 +2830,995 @@
           <w:sz w:val="26"/>
           <w:szCs w:val="26"/>
         </w:rPr>
+        <w:t>loaikhuyenmai</w:t>
+      </w:r>
+    </w:p>
+    <w:tbl>
+      <w:tblPr>
+        <w:tblStyle w:val="TableGrid"/>
+        <w:tblW w:w="0" w:type="auto"/>
+        <w:tblInd w:w="0" w:type="dxa"/>
+        <w:tblLook w:val="04A0" w:firstRow="1" w:lastRow="0" w:firstColumn="1" w:lastColumn="0" w:noHBand="0" w:noVBand="1"/>
+      </w:tblPr>
+      <w:tblGrid>
+        <w:gridCol w:w="1525"/>
+        <w:gridCol w:w="1890"/>
+        <w:gridCol w:w="1350"/>
+        <w:gridCol w:w="1620"/>
+        <w:gridCol w:w="2610"/>
+      </w:tblGrid>
+      <w:tr>
+        <w:tc>
+          <w:tcPr>
+            <w:tcW w:w="1525" w:type="dxa"/>
+            <w:tcBorders>
+              <w:top w:val="single" w:sz="4" w:space="0" w:color="auto"/>
+              <w:left w:val="single" w:sz="4" w:space="0" w:color="auto"/>
+              <w:bottom w:val="single" w:sz="4" w:space="0" w:color="auto"/>
+              <w:right w:val="single" w:sz="4" w:space="0" w:color="auto"/>
+            </w:tcBorders>
+            <w:vAlign w:val="center"/>
+            <w:hideMark/>
+          </w:tcPr>
+          <w:p>
+            <w:pPr>
+              <w:spacing w:line="360" w:lineRule="auto"/>
+              <w:rPr>
+                <w:rFonts w:ascii="Times New Roman" w:hAnsi="Times New Roman" w:cs="Times New Roman"/>
+                <w:noProof/>
+                <w:sz w:val="26"/>
+                <w:szCs w:val="26"/>
+              </w:rPr>
+            </w:pPr>
+            <w:r>
+              <w:rPr>
+                <w:rFonts w:ascii="Times New Roman" w:hAnsi="Times New Roman" w:cs="Times New Roman"/>
+                <w:noProof/>
+                <w:sz w:val="26"/>
+                <w:szCs w:val="26"/>
+              </w:rPr>
+              <w:lastRenderedPageBreak/>
+              <w:t>Tên trường</w:t>
+            </w:r>
+          </w:p>
+        </w:tc>
+        <w:tc>
+          <w:tcPr>
+            <w:tcW w:w="1890" w:type="dxa"/>
+            <w:tcBorders>
+              <w:top w:val="single" w:sz="4" w:space="0" w:color="auto"/>
+              <w:left w:val="single" w:sz="4" w:space="0" w:color="auto"/>
+              <w:bottom w:val="single" w:sz="4" w:space="0" w:color="auto"/>
+              <w:right w:val="single" w:sz="4" w:space="0" w:color="auto"/>
+            </w:tcBorders>
+            <w:vAlign w:val="center"/>
+            <w:hideMark/>
+          </w:tcPr>
+          <w:p>
+            <w:pPr>
+              <w:spacing w:line="360" w:lineRule="auto"/>
+              <w:rPr>
+                <w:rFonts w:ascii="Times New Roman" w:hAnsi="Times New Roman" w:cs="Times New Roman"/>
+                <w:noProof/>
+                <w:sz w:val="26"/>
+                <w:szCs w:val="26"/>
+              </w:rPr>
+            </w:pPr>
+            <w:r>
+              <w:rPr>
+                <w:rFonts w:ascii="Times New Roman" w:hAnsi="Times New Roman" w:cs="Times New Roman"/>
+                <w:noProof/>
+                <w:sz w:val="26"/>
+                <w:szCs w:val="26"/>
+              </w:rPr>
+              <w:t>Kiểu</w:t>
+            </w:r>
+          </w:p>
+        </w:tc>
+        <w:tc>
+          <w:tcPr>
+            <w:tcW w:w="1350" w:type="dxa"/>
+            <w:tcBorders>
+              <w:top w:val="single" w:sz="4" w:space="0" w:color="auto"/>
+              <w:left w:val="single" w:sz="4" w:space="0" w:color="auto"/>
+              <w:bottom w:val="single" w:sz="4" w:space="0" w:color="auto"/>
+              <w:right w:val="single" w:sz="4" w:space="0" w:color="auto"/>
+            </w:tcBorders>
+            <w:vAlign w:val="center"/>
+            <w:hideMark/>
+          </w:tcPr>
+          <w:p>
+            <w:pPr>
+              <w:spacing w:line="360" w:lineRule="auto"/>
+              <w:rPr>
+                <w:rFonts w:ascii="Times New Roman" w:hAnsi="Times New Roman" w:cs="Times New Roman"/>
+                <w:noProof/>
+                <w:sz w:val="26"/>
+                <w:szCs w:val="26"/>
+              </w:rPr>
+            </w:pPr>
+            <w:r>
+              <w:rPr>
+                <w:rFonts w:ascii="Times New Roman" w:hAnsi="Times New Roman" w:cs="Times New Roman"/>
+                <w:noProof/>
+                <w:sz w:val="26"/>
+                <w:szCs w:val="26"/>
+              </w:rPr>
+              <w:t>Khoá</w:t>
+            </w:r>
+          </w:p>
+        </w:tc>
+        <w:tc>
+          <w:tcPr>
+            <w:tcW w:w="1620" w:type="dxa"/>
+            <w:tcBorders>
+              <w:top w:val="single" w:sz="4" w:space="0" w:color="auto"/>
+              <w:left w:val="single" w:sz="4" w:space="0" w:color="auto"/>
+              <w:bottom w:val="single" w:sz="4" w:space="0" w:color="auto"/>
+              <w:right w:val="single" w:sz="4" w:space="0" w:color="auto"/>
+            </w:tcBorders>
+            <w:vAlign w:val="center"/>
+            <w:hideMark/>
+          </w:tcPr>
+          <w:p>
+            <w:pPr>
+              <w:spacing w:line="360" w:lineRule="auto"/>
+              <w:rPr>
+                <w:rFonts w:ascii="Times New Roman" w:hAnsi="Times New Roman" w:cs="Times New Roman"/>
+                <w:noProof/>
+                <w:sz w:val="26"/>
+                <w:szCs w:val="26"/>
+              </w:rPr>
+            </w:pPr>
+            <w:r>
+              <w:rPr>
+                <w:rFonts w:ascii="Times New Roman" w:hAnsi="Times New Roman" w:cs="Times New Roman"/>
+                <w:noProof/>
+                <w:sz w:val="26"/>
+                <w:szCs w:val="26"/>
+              </w:rPr>
+              <w:t>Null</w:t>
+            </w:r>
+          </w:p>
+        </w:tc>
+        <w:tc>
+          <w:tcPr>
+            <w:tcW w:w="2610" w:type="dxa"/>
+            <w:tcBorders>
+              <w:top w:val="single" w:sz="4" w:space="0" w:color="auto"/>
+              <w:left w:val="single" w:sz="4" w:space="0" w:color="auto"/>
+              <w:bottom w:val="single" w:sz="4" w:space="0" w:color="auto"/>
+              <w:right w:val="single" w:sz="4" w:space="0" w:color="auto"/>
+            </w:tcBorders>
+            <w:vAlign w:val="center"/>
+            <w:hideMark/>
+          </w:tcPr>
+          <w:p>
+            <w:pPr>
+              <w:spacing w:line="360" w:lineRule="auto"/>
+              <w:rPr>
+                <w:rFonts w:ascii="Times New Roman" w:hAnsi="Times New Roman" w:cs="Times New Roman"/>
+                <w:noProof/>
+                <w:sz w:val="26"/>
+                <w:szCs w:val="26"/>
+              </w:rPr>
+            </w:pPr>
+            <w:r>
+              <w:rPr>
+                <w:rFonts w:ascii="Times New Roman" w:hAnsi="Times New Roman" w:cs="Times New Roman"/>
+                <w:noProof/>
+                <w:sz w:val="26"/>
+                <w:szCs w:val="26"/>
+              </w:rPr>
+              <w:t>Diễn giải</w:t>
+            </w:r>
+          </w:p>
+        </w:tc>
+      </w:tr>
+      <w:tr>
+        <w:tc>
+          <w:tcPr>
+            <w:tcW w:w="1525" w:type="dxa"/>
+            <w:tcBorders>
+              <w:top w:val="single" w:sz="4" w:space="0" w:color="auto"/>
+              <w:left w:val="single" w:sz="4" w:space="0" w:color="auto"/>
+              <w:bottom w:val="single" w:sz="4" w:space="0" w:color="auto"/>
+              <w:right w:val="single" w:sz="4" w:space="0" w:color="auto"/>
+            </w:tcBorders>
+            <w:vAlign w:val="center"/>
+            <w:hideMark/>
+          </w:tcPr>
+          <w:p>
+            <w:pPr>
+              <w:spacing w:line="360" w:lineRule="auto"/>
+              <w:rPr>
+                <w:rFonts w:ascii="Times New Roman" w:hAnsi="Times New Roman" w:cs="Times New Roman"/>
+                <w:noProof/>
+                <w:sz w:val="26"/>
+                <w:szCs w:val="26"/>
+              </w:rPr>
+            </w:pPr>
+            <w:r>
+              <w:rPr>
+                <w:rFonts w:ascii="Times New Roman" w:hAnsi="Times New Roman" w:cs="Times New Roman"/>
+                <w:noProof/>
+                <w:sz w:val="26"/>
+                <w:szCs w:val="26"/>
+              </w:rPr>
+              <w:t>lkm</w:t>
+            </w:r>
+            <w:r>
+              <w:rPr>
+                <w:rFonts w:ascii="Times New Roman" w:hAnsi="Times New Roman" w:cs="Times New Roman"/>
+                <w:noProof/>
+                <w:sz w:val="26"/>
+                <w:szCs w:val="26"/>
+              </w:rPr>
+              <w:t>_id</w:t>
+            </w:r>
+          </w:p>
+        </w:tc>
+        <w:tc>
+          <w:tcPr>
+            <w:tcW w:w="1890" w:type="dxa"/>
+            <w:tcBorders>
+              <w:top w:val="single" w:sz="4" w:space="0" w:color="auto"/>
+              <w:left w:val="single" w:sz="4" w:space="0" w:color="auto"/>
+              <w:bottom w:val="single" w:sz="4" w:space="0" w:color="auto"/>
+              <w:right w:val="single" w:sz="4" w:space="0" w:color="auto"/>
+            </w:tcBorders>
+            <w:vAlign w:val="center"/>
+            <w:hideMark/>
+          </w:tcPr>
+          <w:p>
+            <w:pPr>
+              <w:spacing w:line="360" w:lineRule="auto"/>
+              <w:rPr>
+                <w:rFonts w:ascii="Times New Roman" w:hAnsi="Times New Roman" w:cs="Times New Roman"/>
+                <w:noProof/>
+                <w:sz w:val="26"/>
+                <w:szCs w:val="26"/>
+              </w:rPr>
+            </w:pPr>
+            <w:r>
+              <w:rPr>
+                <w:rFonts w:ascii="Times New Roman" w:hAnsi="Times New Roman" w:cs="Times New Roman"/>
+                <w:noProof/>
+                <w:sz w:val="26"/>
+                <w:szCs w:val="26"/>
+              </w:rPr>
+              <w:t>Integer</w:t>
+            </w:r>
+          </w:p>
+        </w:tc>
+        <w:tc>
+          <w:tcPr>
+            <w:tcW w:w="1350" w:type="dxa"/>
+            <w:tcBorders>
+              <w:top w:val="single" w:sz="4" w:space="0" w:color="auto"/>
+              <w:left w:val="single" w:sz="4" w:space="0" w:color="auto"/>
+              <w:bottom w:val="single" w:sz="4" w:space="0" w:color="auto"/>
+              <w:right w:val="single" w:sz="4" w:space="0" w:color="auto"/>
+            </w:tcBorders>
+            <w:vAlign w:val="center"/>
+            <w:hideMark/>
+          </w:tcPr>
+          <w:p>
+            <w:pPr>
+              <w:spacing w:line="360" w:lineRule="auto"/>
+              <w:rPr>
+                <w:rFonts w:ascii="Times New Roman" w:hAnsi="Times New Roman" w:cs="Times New Roman"/>
+                <w:noProof/>
+                <w:sz w:val="26"/>
+                <w:szCs w:val="26"/>
+              </w:rPr>
+            </w:pPr>
+            <w:r>
+              <w:rPr>
+                <w:rFonts w:ascii="Times New Roman" w:hAnsi="Times New Roman" w:cs="Times New Roman"/>
+                <w:noProof/>
+                <w:sz w:val="26"/>
+                <w:szCs w:val="26"/>
+              </w:rPr>
+              <w:t>pk</w:t>
+            </w:r>
+          </w:p>
+        </w:tc>
+        <w:tc>
+          <w:tcPr>
+            <w:tcW w:w="1620" w:type="dxa"/>
+            <w:tcBorders>
+              <w:top w:val="single" w:sz="4" w:space="0" w:color="auto"/>
+              <w:left w:val="single" w:sz="4" w:space="0" w:color="auto"/>
+              <w:bottom w:val="single" w:sz="4" w:space="0" w:color="auto"/>
+              <w:right w:val="single" w:sz="4" w:space="0" w:color="auto"/>
+            </w:tcBorders>
+            <w:vAlign w:val="center"/>
+            <w:hideMark/>
+          </w:tcPr>
+          <w:p>
+            <w:pPr>
+              <w:spacing w:line="360" w:lineRule="auto"/>
+              <w:rPr>
+                <w:rFonts w:ascii="Times New Roman" w:hAnsi="Times New Roman" w:cs="Times New Roman"/>
+                <w:noProof/>
+                <w:sz w:val="26"/>
+                <w:szCs w:val="26"/>
+              </w:rPr>
+            </w:pPr>
+            <w:r>
+              <w:rPr>
+                <w:rFonts w:ascii="Times New Roman" w:hAnsi="Times New Roman" w:cs="Times New Roman"/>
+                <w:noProof/>
+                <w:sz w:val="26"/>
+                <w:szCs w:val="26"/>
+              </w:rPr>
+              <w:t>no</w:t>
+            </w:r>
+          </w:p>
+        </w:tc>
+        <w:tc>
+          <w:tcPr>
+            <w:tcW w:w="2610" w:type="dxa"/>
+            <w:tcBorders>
+              <w:top w:val="single" w:sz="4" w:space="0" w:color="auto"/>
+              <w:left w:val="single" w:sz="4" w:space="0" w:color="auto"/>
+              <w:bottom w:val="single" w:sz="4" w:space="0" w:color="auto"/>
+              <w:right w:val="single" w:sz="4" w:space="0" w:color="auto"/>
+            </w:tcBorders>
+            <w:vAlign w:val="center"/>
+            <w:hideMark/>
+          </w:tcPr>
+          <w:p>
+            <w:pPr>
+              <w:spacing w:line="360" w:lineRule="auto"/>
+              <w:rPr>
+                <w:rFonts w:ascii="Times New Roman" w:hAnsi="Times New Roman" w:cs="Times New Roman"/>
+                <w:noProof/>
+                <w:sz w:val="26"/>
+                <w:szCs w:val="26"/>
+              </w:rPr>
+            </w:pPr>
+            <w:r>
+              <w:rPr>
+                <w:rFonts w:ascii="Times New Roman" w:hAnsi="Times New Roman" w:cs="Times New Roman"/>
+                <w:noProof/>
+                <w:sz w:val="26"/>
+                <w:szCs w:val="26"/>
+              </w:rPr>
+              <w:t>Mã loại km</w:t>
+            </w:r>
+          </w:p>
+        </w:tc>
+      </w:tr>
+      <w:tr>
+        <w:tc>
+          <w:tcPr>
+            <w:tcW w:w="1525" w:type="dxa"/>
+            <w:tcBorders>
+              <w:top w:val="single" w:sz="4" w:space="0" w:color="auto"/>
+              <w:left w:val="single" w:sz="4" w:space="0" w:color="auto"/>
+              <w:bottom w:val="single" w:sz="4" w:space="0" w:color="auto"/>
+              <w:right w:val="single" w:sz="4" w:space="0" w:color="auto"/>
+            </w:tcBorders>
+            <w:vAlign w:val="center"/>
+            <w:hideMark/>
+          </w:tcPr>
+          <w:p>
+            <w:pPr>
+              <w:spacing w:line="360" w:lineRule="auto"/>
+              <w:rPr>
+                <w:rFonts w:ascii="Times New Roman" w:hAnsi="Times New Roman" w:cs="Times New Roman"/>
+                <w:noProof/>
+                <w:sz w:val="26"/>
+                <w:szCs w:val="26"/>
+              </w:rPr>
+            </w:pPr>
+            <w:r>
+              <w:rPr>
+                <w:rFonts w:ascii="Times New Roman" w:hAnsi="Times New Roman" w:cs="Times New Roman"/>
+                <w:noProof/>
+                <w:sz w:val="26"/>
+                <w:szCs w:val="26"/>
+              </w:rPr>
+              <w:t>ten</w:t>
+            </w:r>
+          </w:p>
+        </w:tc>
+        <w:tc>
+          <w:tcPr>
+            <w:tcW w:w="1890" w:type="dxa"/>
+            <w:tcBorders>
+              <w:top w:val="single" w:sz="4" w:space="0" w:color="auto"/>
+              <w:left w:val="single" w:sz="4" w:space="0" w:color="auto"/>
+              <w:bottom w:val="single" w:sz="4" w:space="0" w:color="auto"/>
+              <w:right w:val="single" w:sz="4" w:space="0" w:color="auto"/>
+            </w:tcBorders>
+            <w:vAlign w:val="center"/>
+            <w:hideMark/>
+          </w:tcPr>
+          <w:p>
+            <w:pPr>
+              <w:spacing w:line="360" w:lineRule="auto"/>
+              <w:rPr>
+                <w:rFonts w:ascii="Times New Roman" w:hAnsi="Times New Roman" w:cs="Times New Roman"/>
+                <w:noProof/>
+                <w:sz w:val="26"/>
+                <w:szCs w:val="26"/>
+              </w:rPr>
+            </w:pPr>
+            <w:r>
+              <w:rPr>
+                <w:rFonts w:ascii="Times New Roman" w:hAnsi="Times New Roman" w:cs="Times New Roman"/>
+                <w:noProof/>
+                <w:sz w:val="26"/>
+                <w:szCs w:val="26"/>
+              </w:rPr>
+              <w:t>Varchar 100</w:t>
+            </w:r>
+          </w:p>
+        </w:tc>
+        <w:tc>
+          <w:tcPr>
+            <w:tcW w:w="1350" w:type="dxa"/>
+            <w:tcBorders>
+              <w:top w:val="single" w:sz="4" w:space="0" w:color="auto"/>
+              <w:left w:val="single" w:sz="4" w:space="0" w:color="auto"/>
+              <w:bottom w:val="single" w:sz="4" w:space="0" w:color="auto"/>
+              <w:right w:val="single" w:sz="4" w:space="0" w:color="auto"/>
+            </w:tcBorders>
+            <w:vAlign w:val="center"/>
+            <w:hideMark/>
+          </w:tcPr>
+          <w:p>
+            <w:pPr>
+              <w:spacing w:line="360" w:lineRule="auto"/>
+              <w:rPr>
+                <w:rFonts w:ascii="Times New Roman" w:hAnsi="Times New Roman" w:cs="Times New Roman"/>
+                <w:noProof/>
+                <w:sz w:val="26"/>
+                <w:szCs w:val="26"/>
+              </w:rPr>
+            </w:pPr>
+          </w:p>
+        </w:tc>
+        <w:tc>
+          <w:tcPr>
+            <w:tcW w:w="1620" w:type="dxa"/>
+            <w:tcBorders>
+              <w:top w:val="single" w:sz="4" w:space="0" w:color="auto"/>
+              <w:left w:val="single" w:sz="4" w:space="0" w:color="auto"/>
+              <w:bottom w:val="single" w:sz="4" w:space="0" w:color="auto"/>
+              <w:right w:val="single" w:sz="4" w:space="0" w:color="auto"/>
+            </w:tcBorders>
+            <w:vAlign w:val="center"/>
+            <w:hideMark/>
+          </w:tcPr>
+          <w:p>
+            <w:pPr>
+              <w:spacing w:line="360" w:lineRule="auto"/>
+              <w:rPr>
+                <w:rFonts w:ascii="Times New Roman" w:hAnsi="Times New Roman" w:cs="Times New Roman"/>
+                <w:noProof/>
+                <w:sz w:val="26"/>
+                <w:szCs w:val="26"/>
+              </w:rPr>
+            </w:pPr>
+            <w:r>
+              <w:rPr>
+                <w:rFonts w:ascii="Times New Roman" w:hAnsi="Times New Roman" w:cs="Times New Roman"/>
+                <w:noProof/>
+                <w:sz w:val="26"/>
+                <w:szCs w:val="26"/>
+              </w:rPr>
+              <w:t>no</w:t>
+            </w:r>
+          </w:p>
+        </w:tc>
+        <w:tc>
+          <w:tcPr>
+            <w:tcW w:w="2610" w:type="dxa"/>
+            <w:tcBorders>
+              <w:top w:val="single" w:sz="4" w:space="0" w:color="auto"/>
+              <w:left w:val="single" w:sz="4" w:space="0" w:color="auto"/>
+              <w:bottom w:val="single" w:sz="4" w:space="0" w:color="auto"/>
+              <w:right w:val="single" w:sz="4" w:space="0" w:color="auto"/>
+            </w:tcBorders>
+            <w:vAlign w:val="center"/>
+            <w:hideMark/>
+          </w:tcPr>
+          <w:p>
+            <w:pPr>
+              <w:spacing w:line="360" w:lineRule="auto"/>
+              <w:rPr>
+                <w:rFonts w:ascii="Times New Roman" w:hAnsi="Times New Roman" w:cs="Times New Roman"/>
+                <w:noProof/>
+                <w:sz w:val="26"/>
+                <w:szCs w:val="26"/>
+              </w:rPr>
+            </w:pPr>
+            <w:r>
+              <w:rPr>
+                <w:rFonts w:ascii="Times New Roman" w:hAnsi="Times New Roman" w:cs="Times New Roman"/>
+                <w:noProof/>
+                <w:sz w:val="26"/>
+                <w:szCs w:val="26"/>
+              </w:rPr>
+              <w:t>Tên khuyến mãi</w:t>
+            </w:r>
+          </w:p>
+        </w:tc>
+      </w:tr>
+      <w:tr>
+        <w:tc>
+          <w:tcPr>
+            <w:tcW w:w="1525" w:type="dxa"/>
+            <w:tcBorders>
+              <w:top w:val="single" w:sz="4" w:space="0" w:color="auto"/>
+              <w:left w:val="single" w:sz="4" w:space="0" w:color="auto"/>
+              <w:bottom w:val="single" w:sz="4" w:space="0" w:color="auto"/>
+              <w:right w:val="single" w:sz="4" w:space="0" w:color="auto"/>
+            </w:tcBorders>
+            <w:vAlign w:val="center"/>
+          </w:tcPr>
+          <w:p>
+            <w:pPr>
+              <w:spacing w:line="360" w:lineRule="auto"/>
+              <w:rPr>
+                <w:rFonts w:ascii="Times New Roman" w:hAnsi="Times New Roman" w:cs="Times New Roman"/>
+                <w:noProof/>
+                <w:sz w:val="26"/>
+                <w:szCs w:val="26"/>
+              </w:rPr>
+            </w:pPr>
+            <w:r>
+              <w:rPr>
+                <w:rFonts w:ascii="Times New Roman" w:hAnsi="Times New Roman" w:cs="Times New Roman"/>
+                <w:noProof/>
+                <w:sz w:val="26"/>
+                <w:szCs w:val="26"/>
+              </w:rPr>
+              <w:t>status</w:t>
+            </w:r>
+          </w:p>
+        </w:tc>
+        <w:tc>
+          <w:tcPr>
+            <w:tcW w:w="1890" w:type="dxa"/>
+            <w:tcBorders>
+              <w:top w:val="single" w:sz="4" w:space="0" w:color="auto"/>
+              <w:left w:val="single" w:sz="4" w:space="0" w:color="auto"/>
+              <w:bottom w:val="single" w:sz="4" w:space="0" w:color="auto"/>
+              <w:right w:val="single" w:sz="4" w:space="0" w:color="auto"/>
+            </w:tcBorders>
+            <w:vAlign w:val="center"/>
+          </w:tcPr>
+          <w:p>
+            <w:pPr>
+              <w:spacing w:line="360" w:lineRule="auto"/>
+              <w:rPr>
+                <w:rFonts w:ascii="Times New Roman" w:hAnsi="Times New Roman" w:cs="Times New Roman"/>
+                <w:noProof/>
+                <w:sz w:val="26"/>
+                <w:szCs w:val="26"/>
+              </w:rPr>
+            </w:pPr>
+            <w:r>
+              <w:rPr>
+                <w:rFonts w:ascii="Times New Roman" w:hAnsi="Times New Roman" w:cs="Times New Roman"/>
+                <w:noProof/>
+                <w:sz w:val="26"/>
+                <w:szCs w:val="26"/>
+              </w:rPr>
+              <w:t>Boolean</w:t>
+            </w:r>
+          </w:p>
+        </w:tc>
+        <w:tc>
+          <w:tcPr>
+            <w:tcW w:w="1350" w:type="dxa"/>
+            <w:tcBorders>
+              <w:top w:val="single" w:sz="4" w:space="0" w:color="auto"/>
+              <w:left w:val="single" w:sz="4" w:space="0" w:color="auto"/>
+              <w:bottom w:val="single" w:sz="4" w:space="0" w:color="auto"/>
+              <w:right w:val="single" w:sz="4" w:space="0" w:color="auto"/>
+            </w:tcBorders>
+            <w:vAlign w:val="center"/>
+          </w:tcPr>
+          <w:p>
+            <w:pPr>
+              <w:spacing w:line="360" w:lineRule="auto"/>
+              <w:rPr>
+                <w:rFonts w:ascii="Times New Roman" w:hAnsi="Times New Roman" w:cs="Times New Roman"/>
+                <w:noProof/>
+                <w:sz w:val="26"/>
+                <w:szCs w:val="26"/>
+              </w:rPr>
+            </w:pPr>
+          </w:p>
+        </w:tc>
+        <w:tc>
+          <w:tcPr>
+            <w:tcW w:w="1620" w:type="dxa"/>
+            <w:tcBorders>
+              <w:top w:val="single" w:sz="4" w:space="0" w:color="auto"/>
+              <w:left w:val="single" w:sz="4" w:space="0" w:color="auto"/>
+              <w:bottom w:val="single" w:sz="4" w:space="0" w:color="auto"/>
+              <w:right w:val="single" w:sz="4" w:space="0" w:color="auto"/>
+            </w:tcBorders>
+            <w:vAlign w:val="center"/>
+          </w:tcPr>
+          <w:p>
+            <w:pPr>
+              <w:spacing w:line="360" w:lineRule="auto"/>
+              <w:rPr>
+                <w:rFonts w:ascii="Times New Roman" w:hAnsi="Times New Roman" w:cs="Times New Roman"/>
+                <w:noProof/>
+                <w:sz w:val="26"/>
+                <w:szCs w:val="26"/>
+              </w:rPr>
+            </w:pPr>
+          </w:p>
+        </w:tc>
+        <w:tc>
+          <w:tcPr>
+            <w:tcW w:w="2610" w:type="dxa"/>
+            <w:tcBorders>
+              <w:top w:val="single" w:sz="4" w:space="0" w:color="auto"/>
+              <w:left w:val="single" w:sz="4" w:space="0" w:color="auto"/>
+              <w:bottom w:val="single" w:sz="4" w:space="0" w:color="auto"/>
+              <w:right w:val="single" w:sz="4" w:space="0" w:color="auto"/>
+            </w:tcBorders>
+            <w:vAlign w:val="center"/>
+          </w:tcPr>
+          <w:p>
+            <w:pPr>
+              <w:spacing w:line="360" w:lineRule="auto"/>
+              <w:rPr>
+                <w:rFonts w:ascii="Times New Roman" w:hAnsi="Times New Roman" w:cs="Times New Roman"/>
+                <w:noProof/>
+                <w:sz w:val="26"/>
+                <w:szCs w:val="26"/>
+              </w:rPr>
+            </w:pPr>
+            <w:r>
+              <w:rPr>
+                <w:rFonts w:ascii="Times New Roman" w:hAnsi="Times New Roman" w:cs="Times New Roman"/>
+                <w:noProof/>
+                <w:sz w:val="26"/>
+                <w:szCs w:val="26"/>
+              </w:rPr>
+              <w:t>Trạng thái</w:t>
+            </w:r>
+          </w:p>
+        </w:tc>
+      </w:tr>
+      <w:tr>
+        <w:tc>
+          <w:tcPr>
+            <w:tcW w:w="1525" w:type="dxa"/>
+            <w:tcBorders>
+              <w:top w:val="single" w:sz="4" w:space="0" w:color="auto"/>
+              <w:left w:val="single" w:sz="4" w:space="0" w:color="auto"/>
+              <w:bottom w:val="single" w:sz="4" w:space="0" w:color="auto"/>
+              <w:right w:val="single" w:sz="4" w:space="0" w:color="auto"/>
+            </w:tcBorders>
+            <w:vAlign w:val="center"/>
+          </w:tcPr>
+          <w:p>
+            <w:pPr>
+              <w:spacing w:line="360" w:lineRule="auto"/>
+              <w:rPr>
+                <w:rFonts w:ascii="Times New Roman" w:hAnsi="Times New Roman" w:cs="Times New Roman"/>
+                <w:noProof/>
+                <w:sz w:val="26"/>
+                <w:szCs w:val="26"/>
+              </w:rPr>
+            </w:pPr>
+            <w:r>
+              <w:rPr>
+                <w:rFonts w:ascii="Times New Roman" w:hAnsi="Times New Roman" w:cs="Times New Roman"/>
+                <w:noProof/>
+                <w:sz w:val="26"/>
+                <w:szCs w:val="26"/>
+              </w:rPr>
+              <w:t>start</w:t>
+            </w:r>
+          </w:p>
+        </w:tc>
+        <w:tc>
+          <w:tcPr>
+            <w:tcW w:w="1890" w:type="dxa"/>
+            <w:tcBorders>
+              <w:top w:val="single" w:sz="4" w:space="0" w:color="auto"/>
+              <w:left w:val="single" w:sz="4" w:space="0" w:color="auto"/>
+              <w:bottom w:val="single" w:sz="4" w:space="0" w:color="auto"/>
+              <w:right w:val="single" w:sz="4" w:space="0" w:color="auto"/>
+            </w:tcBorders>
+            <w:vAlign w:val="center"/>
+          </w:tcPr>
+          <w:p>
+            <w:pPr>
+              <w:spacing w:line="360" w:lineRule="auto"/>
+              <w:rPr>
+                <w:rFonts w:ascii="Times New Roman" w:hAnsi="Times New Roman" w:cs="Times New Roman"/>
+                <w:noProof/>
+                <w:sz w:val="26"/>
+                <w:szCs w:val="26"/>
+              </w:rPr>
+            </w:pPr>
+            <w:r>
+              <w:rPr>
+                <w:rFonts w:ascii="Times New Roman" w:hAnsi="Times New Roman" w:cs="Times New Roman"/>
+                <w:noProof/>
+                <w:sz w:val="26"/>
+                <w:szCs w:val="26"/>
+              </w:rPr>
+              <w:t>Date &amp; time</w:t>
+            </w:r>
+          </w:p>
+        </w:tc>
+        <w:tc>
+          <w:tcPr>
+            <w:tcW w:w="1350" w:type="dxa"/>
+            <w:tcBorders>
+              <w:top w:val="single" w:sz="4" w:space="0" w:color="auto"/>
+              <w:left w:val="single" w:sz="4" w:space="0" w:color="auto"/>
+              <w:bottom w:val="single" w:sz="4" w:space="0" w:color="auto"/>
+              <w:right w:val="single" w:sz="4" w:space="0" w:color="auto"/>
+            </w:tcBorders>
+            <w:vAlign w:val="center"/>
+          </w:tcPr>
+          <w:p>
+            <w:pPr>
+              <w:spacing w:line="360" w:lineRule="auto"/>
+              <w:rPr>
+                <w:rFonts w:ascii="Times New Roman" w:hAnsi="Times New Roman" w:cs="Times New Roman"/>
+                <w:noProof/>
+                <w:sz w:val="26"/>
+                <w:szCs w:val="26"/>
+              </w:rPr>
+            </w:pPr>
+          </w:p>
+        </w:tc>
+        <w:tc>
+          <w:tcPr>
+            <w:tcW w:w="1620" w:type="dxa"/>
+            <w:tcBorders>
+              <w:top w:val="single" w:sz="4" w:space="0" w:color="auto"/>
+              <w:left w:val="single" w:sz="4" w:space="0" w:color="auto"/>
+              <w:bottom w:val="single" w:sz="4" w:space="0" w:color="auto"/>
+              <w:right w:val="single" w:sz="4" w:space="0" w:color="auto"/>
+            </w:tcBorders>
+            <w:vAlign w:val="center"/>
+          </w:tcPr>
+          <w:p>
+            <w:pPr>
+              <w:spacing w:line="360" w:lineRule="auto"/>
+              <w:rPr>
+                <w:rFonts w:ascii="Times New Roman" w:hAnsi="Times New Roman" w:cs="Times New Roman"/>
+                <w:noProof/>
+                <w:sz w:val="26"/>
+                <w:szCs w:val="26"/>
+              </w:rPr>
+            </w:pPr>
+          </w:p>
+        </w:tc>
+        <w:tc>
+          <w:tcPr>
+            <w:tcW w:w="2610" w:type="dxa"/>
+            <w:tcBorders>
+              <w:top w:val="single" w:sz="4" w:space="0" w:color="auto"/>
+              <w:left w:val="single" w:sz="4" w:space="0" w:color="auto"/>
+              <w:bottom w:val="single" w:sz="4" w:space="0" w:color="auto"/>
+              <w:right w:val="single" w:sz="4" w:space="0" w:color="auto"/>
+            </w:tcBorders>
+            <w:vAlign w:val="center"/>
+          </w:tcPr>
+          <w:p>
+            <w:pPr>
+              <w:spacing w:line="360" w:lineRule="auto"/>
+              <w:rPr>
+                <w:rFonts w:ascii="Times New Roman" w:hAnsi="Times New Roman" w:cs="Times New Roman"/>
+                <w:noProof/>
+                <w:sz w:val="26"/>
+                <w:szCs w:val="26"/>
+              </w:rPr>
+            </w:pPr>
+            <w:r>
+              <w:rPr>
+                <w:rFonts w:ascii="Times New Roman" w:hAnsi="Times New Roman" w:cs="Times New Roman"/>
+                <w:noProof/>
+                <w:sz w:val="26"/>
+                <w:szCs w:val="26"/>
+              </w:rPr>
+              <w:t>Thời gian bắt đàu</w:t>
+            </w:r>
+          </w:p>
+        </w:tc>
+      </w:tr>
+      <w:tr>
+        <w:tc>
+          <w:tcPr>
+            <w:tcW w:w="1525" w:type="dxa"/>
+            <w:tcBorders>
+              <w:top w:val="single" w:sz="4" w:space="0" w:color="auto"/>
+              <w:left w:val="single" w:sz="4" w:space="0" w:color="auto"/>
+              <w:bottom w:val="single" w:sz="4" w:space="0" w:color="auto"/>
+              <w:right w:val="single" w:sz="4" w:space="0" w:color="auto"/>
+            </w:tcBorders>
+            <w:vAlign w:val="center"/>
+          </w:tcPr>
+          <w:p>
+            <w:pPr>
+              <w:spacing w:line="360" w:lineRule="auto"/>
+              <w:rPr>
+                <w:rFonts w:ascii="Times New Roman" w:hAnsi="Times New Roman" w:cs="Times New Roman"/>
+                <w:noProof/>
+                <w:sz w:val="26"/>
+                <w:szCs w:val="26"/>
+              </w:rPr>
+            </w:pPr>
+            <w:r>
+              <w:rPr>
+                <w:rFonts w:ascii="Times New Roman" w:hAnsi="Times New Roman" w:cs="Times New Roman"/>
+                <w:noProof/>
+                <w:sz w:val="26"/>
+                <w:szCs w:val="26"/>
+              </w:rPr>
+              <w:t>end</w:t>
+            </w:r>
+          </w:p>
+        </w:tc>
+        <w:tc>
+          <w:tcPr>
+            <w:tcW w:w="1890" w:type="dxa"/>
+            <w:tcBorders>
+              <w:top w:val="single" w:sz="4" w:space="0" w:color="auto"/>
+              <w:left w:val="single" w:sz="4" w:space="0" w:color="auto"/>
+              <w:bottom w:val="single" w:sz="4" w:space="0" w:color="auto"/>
+              <w:right w:val="single" w:sz="4" w:space="0" w:color="auto"/>
+            </w:tcBorders>
+            <w:vAlign w:val="center"/>
+          </w:tcPr>
+          <w:p>
+            <w:pPr>
+              <w:spacing w:line="360" w:lineRule="auto"/>
+              <w:rPr>
+                <w:rFonts w:ascii="Times New Roman" w:hAnsi="Times New Roman" w:cs="Times New Roman"/>
+                <w:noProof/>
+                <w:sz w:val="26"/>
+                <w:szCs w:val="26"/>
+              </w:rPr>
+            </w:pPr>
+            <w:r>
+              <w:rPr>
+                <w:rFonts w:ascii="Times New Roman" w:hAnsi="Times New Roman" w:cs="Times New Roman"/>
+                <w:noProof/>
+                <w:sz w:val="26"/>
+                <w:szCs w:val="26"/>
+              </w:rPr>
+              <w:t>Date &amp; time</w:t>
+            </w:r>
+          </w:p>
+        </w:tc>
+        <w:tc>
+          <w:tcPr>
+            <w:tcW w:w="1350" w:type="dxa"/>
+            <w:tcBorders>
+              <w:top w:val="single" w:sz="4" w:space="0" w:color="auto"/>
+              <w:left w:val="single" w:sz="4" w:space="0" w:color="auto"/>
+              <w:bottom w:val="single" w:sz="4" w:space="0" w:color="auto"/>
+              <w:right w:val="single" w:sz="4" w:space="0" w:color="auto"/>
+            </w:tcBorders>
+            <w:vAlign w:val="center"/>
+          </w:tcPr>
+          <w:p>
+            <w:pPr>
+              <w:spacing w:line="360" w:lineRule="auto"/>
+              <w:rPr>
+                <w:rFonts w:ascii="Times New Roman" w:hAnsi="Times New Roman" w:cs="Times New Roman"/>
+                <w:noProof/>
+                <w:sz w:val="26"/>
+                <w:szCs w:val="26"/>
+              </w:rPr>
+            </w:pPr>
+          </w:p>
+        </w:tc>
+        <w:tc>
+          <w:tcPr>
+            <w:tcW w:w="1620" w:type="dxa"/>
+            <w:tcBorders>
+              <w:top w:val="single" w:sz="4" w:space="0" w:color="auto"/>
+              <w:left w:val="single" w:sz="4" w:space="0" w:color="auto"/>
+              <w:bottom w:val="single" w:sz="4" w:space="0" w:color="auto"/>
+              <w:right w:val="single" w:sz="4" w:space="0" w:color="auto"/>
+            </w:tcBorders>
+            <w:vAlign w:val="center"/>
+          </w:tcPr>
+          <w:p>
+            <w:pPr>
+              <w:spacing w:line="360" w:lineRule="auto"/>
+              <w:rPr>
+                <w:rFonts w:ascii="Times New Roman" w:hAnsi="Times New Roman" w:cs="Times New Roman"/>
+                <w:noProof/>
+                <w:sz w:val="26"/>
+                <w:szCs w:val="26"/>
+              </w:rPr>
+            </w:pPr>
+          </w:p>
+        </w:tc>
+        <w:tc>
+          <w:tcPr>
+            <w:tcW w:w="2610" w:type="dxa"/>
+            <w:tcBorders>
+              <w:top w:val="single" w:sz="4" w:space="0" w:color="auto"/>
+              <w:left w:val="single" w:sz="4" w:space="0" w:color="auto"/>
+              <w:bottom w:val="single" w:sz="4" w:space="0" w:color="auto"/>
+              <w:right w:val="single" w:sz="4" w:space="0" w:color="auto"/>
+            </w:tcBorders>
+            <w:vAlign w:val="center"/>
+          </w:tcPr>
+          <w:p>
+            <w:pPr>
+              <w:spacing w:line="360" w:lineRule="auto"/>
+              <w:rPr>
+                <w:rFonts w:ascii="Times New Roman" w:hAnsi="Times New Roman" w:cs="Times New Roman"/>
+                <w:noProof/>
+                <w:sz w:val="26"/>
+                <w:szCs w:val="26"/>
+              </w:rPr>
+            </w:pPr>
+            <w:r>
+              <w:rPr>
+                <w:rFonts w:ascii="Times New Roman" w:hAnsi="Times New Roman" w:cs="Times New Roman"/>
+                <w:noProof/>
+                <w:sz w:val="26"/>
+                <w:szCs w:val="26"/>
+              </w:rPr>
+              <w:t>Thời gian kết thúc</w:t>
+            </w:r>
+          </w:p>
+        </w:tc>
+      </w:tr>
+    </w:tbl>
+    <w:p>
+      <w:pPr>
+        <w:spacing w:line="360" w:lineRule="auto"/>
+        <w:rPr>
+          <w:rFonts w:ascii="Times New Roman" w:hAnsi="Times New Roman" w:cs="Times New Roman"/>
+          <w:b/>
+          <w:noProof/>
+          <w:sz w:val="26"/>
+          <w:szCs w:val="26"/>
+          <w:lang w:val="vi-VN"/>
+        </w:rPr>
+      </w:pPr>
+    </w:p>
+    <w:p>
+      <w:pPr>
+        <w:pStyle w:val="ListParagraph"/>
+        <w:numPr>
+          <w:ilvl w:val="0"/>
+          <w:numId w:val="2"/>
+        </w:numPr>
+        <w:spacing w:line="360" w:lineRule="auto"/>
+        <w:rPr>
+          <w:rFonts w:ascii="Times New Roman" w:hAnsi="Times New Roman" w:cs="Times New Roman"/>
+          <w:b/>
+          <w:noProof/>
+          <w:sz w:val="26"/>
+          <w:szCs w:val="26"/>
+          <w:lang w:val="vi-VN"/>
+        </w:rPr>
+      </w:pPr>
+      <w:r>
+        <w:rPr>
+          <w:rFonts w:ascii="Times New Roman" w:hAnsi="Times New Roman" w:cs="Times New Roman"/>
+          <w:noProof/>
+          <w:sz w:val="26"/>
+          <w:szCs w:val="26"/>
+        </w:rPr>
         <w:t>sanpham_</w:t>
       </w:r>
       <w:r>
@@ -2887,7 +3875,6 @@
                 <w:sz w:val="26"/>
                 <w:szCs w:val="26"/>
               </w:rPr>
-              <w:lastRenderedPageBreak/>
               <w:t>Tên trường</w:t>
             </w:r>
           </w:p>
@@ -3433,7 +4420,7 @@
                 <w:sz w:val="26"/>
                 <w:szCs w:val="26"/>
               </w:rPr>
-              <w:t>start</w:t>
+              <w:t>status</w:t>
             </w:r>
           </w:p>
         </w:tc>
@@ -3465,7 +4452,7 @@
                 <w:sz w:val="26"/>
                 <w:szCs w:val="26"/>
               </w:rPr>
-              <w:t>Date &amp; time</w:t>
+              <w:t>boolen</w:t>
             </w:r>
           </w:p>
         </w:tc>
@@ -3490,15 +4477,6 @@
                 <w:szCs w:val="26"/>
               </w:rPr>
             </w:pPr>
-            <w:r>
-              <w:rPr>
-                <w:rFonts w:ascii="Times New Roman" w:hAnsi="Times New Roman" w:cs="Times New Roman"/>
-                <w:noProof/>
-                <w:sz w:val="26"/>
-                <w:szCs w:val="26"/>
-              </w:rPr>
-              <w:t>If not define, default by now</w:t>
-            </w:r>
           </w:p>
         </w:tc>
         <w:tc>
@@ -3522,15 +4500,6 @@
                 <w:szCs w:val="26"/>
               </w:rPr>
             </w:pPr>
-            <w:r>
-              <w:rPr>
-                <w:rFonts w:ascii="Times New Roman" w:hAnsi="Times New Roman" w:cs="Times New Roman"/>
-                <w:noProof/>
-                <w:sz w:val="26"/>
-                <w:szCs w:val="26"/>
-              </w:rPr>
-              <w:t>Yes</w:t>
-            </w:r>
           </w:p>
         </w:tc>
         <w:tc>
@@ -3561,7 +4530,7 @@
                 <w:sz w:val="26"/>
                 <w:szCs w:val="26"/>
               </w:rPr>
-              <w:t>Thời gian bắt đầu</w:t>
+              <w:t>Trạng thái</w:t>
             </w:r>
           </w:p>
         </w:tc>
@@ -3595,7 +4564,7 @@
                 <w:sz w:val="26"/>
                 <w:szCs w:val="26"/>
               </w:rPr>
-              <w:t>end</w:t>
+              <w:t>discount</w:t>
             </w:r>
           </w:p>
         </w:tc>
@@ -3627,7 +4596,7 @@
                 <w:sz w:val="26"/>
                 <w:szCs w:val="26"/>
               </w:rPr>
-              <w:t>Date &amp; time</w:t>
+              <w:t>float</w:t>
             </w:r>
           </w:p>
         </w:tc>
@@ -3675,15 +4644,6 @@
                 <w:szCs w:val="26"/>
               </w:rPr>
             </w:pPr>
-            <w:r>
-              <w:rPr>
-                <w:rFonts w:ascii="Times New Roman" w:hAnsi="Times New Roman" w:cs="Times New Roman"/>
-                <w:noProof/>
-                <w:sz w:val="26"/>
-                <w:szCs w:val="26"/>
-              </w:rPr>
-              <w:t>Yes</w:t>
-            </w:r>
           </w:p>
         </w:tc>
         <w:tc>
@@ -3714,8 +4674,10 @@
                 <w:sz w:val="26"/>
                 <w:szCs w:val="26"/>
               </w:rPr>
-              <w:t>Thời gian kết thúc</w:t>
-            </w:r>
+              <w:t>% giảm</w:t>
+            </w:r>
+            <w:bookmarkStart w:id="0" w:name="_GoBack"/>
+            <w:bookmarkEnd w:id="0"/>
           </w:p>
         </w:tc>
       </w:tr>
@@ -5258,7 +6220,6 @@
                 <w:sz w:val="26"/>
                 <w:szCs w:val="26"/>
               </w:rPr>
-              <w:lastRenderedPageBreak/>
               <w:t>Tên trường</w:t>
             </w:r>
           </w:p>
@@ -7627,6 +8588,7 @@
                 <w:sz w:val="26"/>
                 <w:szCs w:val="26"/>
               </w:rPr>
+              <w:lastRenderedPageBreak/>
               <w:t>kh_id</w:t>
             </w:r>
           </w:p>
@@ -8098,7 +9060,6 @@
                 <w:sz w:val="26"/>
                 <w:szCs w:val="26"/>
               </w:rPr>
-              <w:lastRenderedPageBreak/>
               <w:t>dh_payment</w:t>
             </w:r>
           </w:p>
@@ -10306,6 +11267,7 @@
                 <w:sz w:val="26"/>
                 <w:szCs w:val="26"/>
               </w:rPr>
+              <w:lastRenderedPageBreak/>
               <w:t>nd_password</w:t>
             </w:r>
           </w:p>
@@ -10840,7 +11802,6 @@
                 <w:sz w:val="26"/>
                 <w:szCs w:val="26"/>
               </w:rPr>
-              <w:lastRenderedPageBreak/>
               <w:t>Tên trường</w:t>
             </w:r>
           </w:p>
@@ -12323,7 +13284,6 @@
         </w:rPr>
       </w:pPr>
     </w:p>
-    <w:bookmarkEnd w:id="0"/>
     <w:p>
       <w:pPr>
         <w:rPr>

</xml_diff>